<commit_message>
Anadi la precios, anadi todas las funciones que me faltaban y cambie el documento de word
</commit_message>
<xml_diff>
--- a/docs/La veterinaria.docx
+++ b/docs/La veterinaria.docx
@@ -48,6 +48,154 @@
       </w:r>
     </w:p>
     <w:p>
+      <w:r>
+        <w:rPr>
+          <w:noProof/>
+        </w:rPr>
+        <mc:AlternateContent>
+          <mc:Choice Requires="wps">
+            <w:drawing>
+              <wp:anchor distT="0" distB="0" distL="114300" distR="114300" simplePos="0" relativeHeight="251663360" behindDoc="0" locked="0" layoutInCell="1" allowOverlap="1" wp14:anchorId="364ED3F0" wp14:editId="09256D51">
+                <wp:simplePos x="0" y="0"/>
+                <wp:positionH relativeFrom="margin">
+                  <wp:posOffset>-632460</wp:posOffset>
+                </wp:positionH>
+                <wp:positionV relativeFrom="paragraph">
+                  <wp:posOffset>19685</wp:posOffset>
+                </wp:positionV>
+                <wp:extent cx="2524125" cy="752475"/>
+                <wp:effectExtent l="0" t="0" r="28575" b="28575"/>
+                <wp:wrapNone/>
+                <wp:docPr id="3" name="Rectángulo 3"/>
+                <wp:cNvGraphicFramePr/>
+                <a:graphic xmlns:a="http://schemas.openxmlformats.org/drawingml/2006/main">
+                  <a:graphicData uri="http://schemas.microsoft.com/office/word/2010/wordprocessingShape">
+                    <wps:wsp>
+                      <wps:cNvSpPr/>
+                      <wps:spPr>
+                        <a:xfrm>
+                          <a:off x="0" y="0"/>
+                          <a:ext cx="2524125" cy="752475"/>
+                        </a:xfrm>
+                        <a:prstGeom prst="rect">
+                          <a:avLst/>
+                        </a:prstGeom>
+                      </wps:spPr>
+                      <wps:style>
+                        <a:lnRef idx="2">
+                          <a:schemeClr val="accent1">
+                            <a:shade val="50000"/>
+                          </a:schemeClr>
+                        </a:lnRef>
+                        <a:fillRef idx="1">
+                          <a:schemeClr val="accent1"/>
+                        </a:fillRef>
+                        <a:effectRef idx="0">
+                          <a:schemeClr val="accent1"/>
+                        </a:effectRef>
+                        <a:fontRef idx="minor">
+                          <a:schemeClr val="lt1"/>
+                        </a:fontRef>
+                      </wps:style>
+                      <wps:txbx>
+                        <w:txbxContent>
+                          <w:p>
+                            <w:r>
+                              <w:t>Veterinaria</w:t>
+                            </w:r>
+                            <w:r>
+                              <w:t>:</w:t>
+                            </w:r>
+                          </w:p>
+                          <w:p>
+                            <w:pPr>
+                              <w:pStyle w:val="Prrafodelista"/>
+                              <w:numPr>
+                                <w:ilvl w:val="0"/>
+                                <w:numId w:val="2"/>
+                              </w:numPr>
+                            </w:pPr>
+                            <w:r>
+                              <w:t>Nombre</w:t>
+                            </w:r>
+                          </w:p>
+                          <w:p>
+                            <w:pPr>
+                              <w:pStyle w:val="Prrafodelista"/>
+                              <w:numPr>
+                                <w:ilvl w:val="0"/>
+                                <w:numId w:val="2"/>
+                              </w:numPr>
+                            </w:pPr>
+                            <w:r>
+                              <w:t>Ingresos por hospitalización</w:t>
+                            </w:r>
+                          </w:p>
+                        </w:txbxContent>
+                      </wps:txbx>
+                      <wps:bodyPr rot="0" spcFirstLastPara="0" vertOverflow="overflow" horzOverflow="overflow" vert="horz" wrap="square" lIns="91440" tIns="45720" rIns="91440" bIns="45720" numCol="1" spcCol="0" rtlCol="0" fromWordArt="0" anchor="t" anchorCtr="0" forceAA="0" compatLnSpc="1">
+                        <a:prstTxWarp prst="textNoShape">
+                          <a:avLst/>
+                        </a:prstTxWarp>
+                        <a:noAutofit/>
+                      </wps:bodyPr>
+                    </wps:wsp>
+                  </a:graphicData>
+                </a:graphic>
+                <wp14:sizeRelH relativeFrom="margin">
+                  <wp14:pctWidth>0</wp14:pctWidth>
+                </wp14:sizeRelH>
+                <wp14:sizeRelV relativeFrom="margin">
+                  <wp14:pctHeight>0</wp14:pctHeight>
+                </wp14:sizeRelV>
+              </wp:anchor>
+            </w:drawing>
+          </mc:Choice>
+          <mc:Fallback>
+            <w:pict>
+              <v:rect w14:anchorId="364ED3F0" id="Rectángulo 3" o:spid="_x0000_s1026" style="position:absolute;margin-left:-49.8pt;margin-top:1.55pt;width:198.75pt;height:59.25pt;z-index:251663360;visibility:visible;mso-wrap-style:square;mso-width-percent:0;mso-height-percent:0;mso-wrap-distance-left:9pt;mso-wrap-distance-top:0;mso-wrap-distance-right:9pt;mso-wrap-distance-bottom:0;mso-position-horizontal:absolute;mso-position-horizontal-relative:margin;mso-position-vertical:absolute;mso-position-vertical-relative:text;mso-width-percent:0;mso-height-percent:0;mso-width-relative:margin;mso-height-relative:margin;v-text-anchor:top" o:gfxdata="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" fillcolor="#4472c4 [3204]" strokecolor="#1f3763 [1604]" strokeweight="1pt">
+                <v:textbox>
+                  <w:txbxContent>
+                    <w:p>
+                      <w:r>
+                        <w:t>Veterinaria</w:t>
+                      </w:r>
+                      <w:r>
+                        <w:t>:</w:t>
+                      </w:r>
+                    </w:p>
+                    <w:p>
+                      <w:pPr>
+                        <w:pStyle w:val="Prrafodelista"/>
+                        <w:numPr>
+                          <w:ilvl w:val="0"/>
+                          <w:numId w:val="2"/>
+                        </w:numPr>
+                      </w:pPr>
+                      <w:r>
+                        <w:t>Nombre</w:t>
+                      </w:r>
+                    </w:p>
+                    <w:p>
+                      <w:pPr>
+                        <w:pStyle w:val="Prrafodelista"/>
+                        <w:numPr>
+                          <w:ilvl w:val="0"/>
+                          <w:numId w:val="2"/>
+                        </w:numPr>
+                      </w:pPr>
+                      <w:r>
+                        <w:t>Ingresos por hospitalización</w:t>
+                      </w:r>
+                    </w:p>
+                  </w:txbxContent>
+                </v:textbox>
+                <w10:wrap anchorx="margin"/>
+              </v:rect>
+            </w:pict>
+          </mc:Fallback>
+        </mc:AlternateContent>
+      </w:r>
       <w:r>
         <w:rPr>
           <w:noProof/>
@@ -142,7 +290,7 @@
                 <v:stroke joinstyle="miter"/>
                 <v:path gradientshapeok="t" o:connecttype="rect"/>
               </v:shapetype>
-              <v:shape id="Cuadro de texto 15" o:spid="_x0000_s1026" type="#_x0000_t202" style="position:absolute;margin-left:178.2pt;margin-top:.8pt;width:36.8pt;height:24pt;z-index:251688960;visibility:visible;mso-wrap-style:square;mso-width-percent:0;mso-height-percent:0;mso-wrap-distance-left:9pt;mso-wrap-distance-top:0;mso-wrap-distance-right:9pt;mso-wrap-distance-bottom:0;mso-position-horizontal:absolute;mso-position-horizontal-relative:text;mso-position-vertical:absolute;mso-position-vertical-relative:text;mso-width-percent:0;mso-height-percent:0;mso-width-relative:margin;mso-height-relative:margin;v-text-anchor:top" o:gfxdata="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" filled="f" stroked="f">
+              <v:shape id="Cuadro de texto 15" o:spid="_x0000_s1027" type="#_x0000_t202" style="position:absolute;margin-left:178.2pt;margin-top:.8pt;width:36.8pt;height:24pt;z-index:251688960;visibility:visible;mso-wrap-style:square;mso-width-percent:0;mso-height-percent:0;mso-wrap-distance-left:9pt;mso-wrap-distance-top:0;mso-wrap-distance-right:9pt;mso-wrap-distance-bottom:0;mso-position-horizontal:absolute;mso-position-horizontal-relative:text;mso-position-vertical:absolute;mso-position-vertical-relative:text;mso-width-percent:0;mso-height-percent:0;mso-width-relative:margin;mso-height-relative:margin;v-text-anchor:top" o:gfxdata="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" filled="f" stroked="f">
                 <v:textbox>
                   <w:txbxContent>
                     <w:p>
@@ -301,7 +449,7 @@
                           </w:p>
                           <w:p>
                             <w:pPr>
-                              <w:pStyle w:val="ListParagraph"/>
+                              <w:pStyle w:val="Prrafodelista"/>
                               <w:numPr>
                                 <w:ilvl w:val="0"/>
                                 <w:numId w:val="2"/>
@@ -313,7 +461,7 @@
                           </w:p>
                           <w:p>
                             <w:pPr>
-                              <w:pStyle w:val="ListParagraph"/>
+                              <w:pStyle w:val="Prrafodelista"/>
                               <w:numPr>
                                 <w:ilvl w:val="0"/>
                                 <w:numId w:val="2"/>
@@ -325,7 +473,7 @@
                           </w:p>
                           <w:p>
                             <w:pPr>
-                              <w:pStyle w:val="ListParagraph"/>
+                              <w:pStyle w:val="Prrafodelista"/>
                               <w:numPr>
                                 <w:ilvl w:val="0"/>
                                 <w:numId w:val="2"/>
@@ -337,7 +485,7 @@
                           </w:p>
                           <w:p>
                             <w:pPr>
-                              <w:pStyle w:val="ListParagraph"/>
+                              <w:pStyle w:val="Prrafodelista"/>
                               <w:numPr>
                                 <w:ilvl w:val="0"/>
                                 <w:numId w:val="2"/>
@@ -369,7 +517,7 @@
           </mc:Choice>
           <mc:Fallback>
             <w:pict>
-              <v:rect id="Rectángulo 1" o:spid="_x0000_s1027" style="position:absolute;margin-left:202.95pt;margin-top:.85pt;width:149.25pt;height:93.75pt;z-index:251659264;visibility:visible;mso-wrap-style:square;mso-height-percent:0;mso-wrap-distance-left:9pt;mso-wrap-distance-top:0;mso-wrap-distance-right:9pt;mso-wrap-distance-bottom:0;mso-position-horizontal:absolute;mso-position-horizontal-relative:text;mso-position-vertical:absolute;mso-position-vertical-relative:text;mso-height-percent:0;mso-height-relative:margin;v-text-anchor:top" o:gfxdata="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" fillcolor="#4472c4 [3204]" strokecolor="#1f3763 [1604]" strokeweight="1pt">
+              <v:rect id="Rectángulo 1" o:spid="_x0000_s1028" style="position:absolute;margin-left:202.95pt;margin-top:.85pt;width:149.25pt;height:93.75pt;z-index:251659264;visibility:visible;mso-wrap-style:square;mso-height-percent:0;mso-wrap-distance-left:9pt;mso-wrap-distance-top:0;mso-wrap-distance-right:9pt;mso-wrap-distance-bottom:0;mso-position-horizontal:absolute;mso-position-horizontal-relative:text;mso-position-vertical:absolute;mso-position-vertical-relative:text;mso-height-percent:0;mso-height-relative:margin;v-text-anchor:top" o:gfxdata="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" fillcolor="#4472c4 [3204]" strokecolor="#1f3763 [1604]" strokeweight="1pt">
                 <v:textbox>
                   <w:txbxContent>
                     <w:p>
@@ -379,7 +527,7 @@
                     </w:p>
                     <w:p>
                       <w:pPr>
-                        <w:pStyle w:val="ListParagraph"/>
+                        <w:pStyle w:val="Prrafodelista"/>
                         <w:numPr>
                           <w:ilvl w:val="0"/>
                           <w:numId w:val="2"/>
@@ -391,7 +539,7 @@
                     </w:p>
                     <w:p>
                       <w:pPr>
-                        <w:pStyle w:val="ListParagraph"/>
+                        <w:pStyle w:val="Prrafodelista"/>
                         <w:numPr>
                           <w:ilvl w:val="0"/>
                           <w:numId w:val="2"/>
@@ -403,7 +551,7 @@
                     </w:p>
                     <w:p>
                       <w:pPr>
-                        <w:pStyle w:val="ListParagraph"/>
+                        <w:pStyle w:val="Prrafodelista"/>
                         <w:numPr>
                           <w:ilvl w:val="0"/>
                           <w:numId w:val="2"/>
@@ -415,7 +563,7 @@
                     </w:p>
                     <w:p>
                       <w:pPr>
-                        <w:pStyle w:val="ListParagraph"/>
+                        <w:pStyle w:val="Prrafodelista"/>
                         <w:numPr>
                           <w:ilvl w:val="0"/>
                           <w:numId w:val="2"/>
@@ -430,127 +578,6 @@
                     </w:p>
                   </w:txbxContent>
                 </v:textbox>
-              </v:rect>
-            </w:pict>
-          </mc:Fallback>
-        </mc:AlternateContent>
-      </w:r>
-      <w:r>
-        <w:rPr>
-          <w:noProof/>
-        </w:rPr>
-        <mc:AlternateContent>
-          <mc:Choice Requires="wps">
-            <w:drawing>
-              <wp:anchor distT="0" distB="0" distL="114300" distR="114300" simplePos="0" relativeHeight="251663360" behindDoc="0" locked="0" layoutInCell="1" allowOverlap="1" wp14:anchorId="364ED3F0" wp14:editId="09256D51">
-                <wp:simplePos x="0" y="0"/>
-                <wp:positionH relativeFrom="margin">
-                  <wp:align>left</wp:align>
-                </wp:positionH>
-                <wp:positionV relativeFrom="paragraph">
-                  <wp:posOffset>19685</wp:posOffset>
-                </wp:positionV>
-                <wp:extent cx="1895475" cy="647700"/>
-                <wp:effectExtent l="0" t="0" r="28575" b="19050"/>
-                <wp:wrapNone/>
-                <wp:docPr id="3" name="Rectángulo 3"/>
-                <wp:cNvGraphicFramePr/>
-                <a:graphic xmlns:a="http://schemas.openxmlformats.org/drawingml/2006/main">
-                  <a:graphicData uri="http://schemas.microsoft.com/office/word/2010/wordprocessingShape">
-                    <wps:wsp>
-                      <wps:cNvSpPr/>
-                      <wps:spPr>
-                        <a:xfrm>
-                          <a:off x="0" y="0"/>
-                          <a:ext cx="1895475" cy="647700"/>
-                        </a:xfrm>
-                        <a:prstGeom prst="rect">
-                          <a:avLst/>
-                        </a:prstGeom>
-                      </wps:spPr>
-                      <wps:style>
-                        <a:lnRef idx="2">
-                          <a:schemeClr val="accent1">
-                            <a:shade val="50000"/>
-                          </a:schemeClr>
-                        </a:lnRef>
-                        <a:fillRef idx="1">
-                          <a:schemeClr val="accent1"/>
-                        </a:fillRef>
-                        <a:effectRef idx="0">
-                          <a:schemeClr val="accent1"/>
-                        </a:effectRef>
-                        <a:fontRef idx="minor">
-                          <a:schemeClr val="lt1"/>
-                        </a:fontRef>
-                      </wps:style>
-                      <wps:txbx>
-                        <w:txbxContent>
-                          <w:p>
-                            <w:r>
-                              <w:t>Veterinaria</w:t>
-                            </w:r>
-                            <w:r>
-                              <w:t>:</w:t>
-                            </w:r>
-                          </w:p>
-                          <w:p>
-                            <w:pPr>
-                              <w:pStyle w:val="ListParagraph"/>
-                              <w:numPr>
-                                <w:ilvl w:val="0"/>
-                                <w:numId w:val="2"/>
-                              </w:numPr>
-                            </w:pPr>
-                            <w:r>
-                              <w:t>Nombre</w:t>
-                            </w:r>
-                          </w:p>
-                        </w:txbxContent>
-                      </wps:txbx>
-                      <wps:bodyPr rot="0" spcFirstLastPara="0" vertOverflow="overflow" horzOverflow="overflow" vert="horz" wrap="square" lIns="91440" tIns="45720" rIns="91440" bIns="45720" numCol="1" spcCol="0" rtlCol="0" fromWordArt="0" anchor="t" anchorCtr="0" forceAA="0" compatLnSpc="1">
-                        <a:prstTxWarp prst="textNoShape">
-                          <a:avLst/>
-                        </a:prstTxWarp>
-                        <a:noAutofit/>
-                      </wps:bodyPr>
-                    </wps:wsp>
-                  </a:graphicData>
-                </a:graphic>
-                <wp14:sizeRelV relativeFrom="margin">
-                  <wp14:pctHeight>0</wp14:pctHeight>
-                </wp14:sizeRelV>
-              </wp:anchor>
-            </w:drawing>
-          </mc:Choice>
-          <mc:Fallback>
-            <w:pict>
-              <v:rect w14:anchorId="364ED3F0" id="Rectángulo 3" o:spid="_x0000_s1028" style="position:absolute;margin-left:0;margin-top:1.55pt;width:149.25pt;height:51pt;z-index:251663360;visibility:visible;mso-wrap-style:square;mso-height-percent:0;mso-wrap-distance-left:9pt;mso-wrap-distance-top:0;mso-wrap-distance-right:9pt;mso-wrap-distance-bottom:0;mso-position-horizontal:left;mso-position-horizontal-relative:margin;mso-position-vertical:absolute;mso-position-vertical-relative:text;mso-height-percent:0;mso-height-relative:margin;v-text-anchor:top" o:gfxdata="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" fillcolor="#4472c4 [3204]" strokecolor="#1f3763 [1604]" strokeweight="1pt">
-                <v:textbox>
-                  <w:txbxContent>
-                    <w:p>
-                      <w:r>
-                        <w:t>Veterinaria</w:t>
-                      </w:r>
-                      <w:r>
-                        <w:t>:</w:t>
-                      </w:r>
-                    </w:p>
-                    <w:p>
-                      <w:pPr>
-                        <w:pStyle w:val="ListParagraph"/>
-                        <w:numPr>
-                          <w:ilvl w:val="0"/>
-                          <w:numId w:val="2"/>
-                        </w:numPr>
-                      </w:pPr>
-                      <w:r>
-                        <w:t>Nombre</w:t>
-                      </w:r>
-                    </w:p>
-                  </w:txbxContent>
-                </v:textbox>
-                <w10:wrap anchorx="margin"/>
               </v:rect>
             </w:pict>
           </mc:Fallback>
@@ -923,7 +950,7 @@
                           </w:p>
                           <w:p>
                             <w:pPr>
-                              <w:pStyle w:val="ListParagraph"/>
+                              <w:pStyle w:val="Prrafodelista"/>
                               <w:numPr>
                                 <w:ilvl w:val="0"/>
                                 <w:numId w:val="2"/>
@@ -935,7 +962,7 @@
                           </w:p>
                           <w:p>
                             <w:pPr>
-                              <w:pStyle w:val="ListParagraph"/>
+                              <w:pStyle w:val="Prrafodelista"/>
                               <w:numPr>
                                 <w:ilvl w:val="0"/>
                                 <w:numId w:val="2"/>
@@ -947,7 +974,7 @@
                           </w:p>
                           <w:p>
                             <w:pPr>
-                              <w:pStyle w:val="ListParagraph"/>
+                              <w:pStyle w:val="Prrafodelista"/>
                               <w:numPr>
                                 <w:ilvl w:val="0"/>
                                 <w:numId w:val="2"/>
@@ -989,7 +1016,7 @@
                     </w:p>
                     <w:p>
                       <w:pPr>
-                        <w:pStyle w:val="ListParagraph"/>
+                        <w:pStyle w:val="Prrafodelista"/>
                         <w:numPr>
                           <w:ilvl w:val="0"/>
                           <w:numId w:val="2"/>
@@ -1001,7 +1028,7 @@
                     </w:p>
                     <w:p>
                       <w:pPr>
-                        <w:pStyle w:val="ListParagraph"/>
+                        <w:pStyle w:val="Prrafodelista"/>
                         <w:numPr>
                           <w:ilvl w:val="0"/>
                           <w:numId w:val="2"/>
@@ -1013,7 +1040,7 @@
                     </w:p>
                     <w:p>
                       <w:pPr>
-                        <w:pStyle w:val="ListParagraph"/>
+                        <w:pStyle w:val="Prrafodelista"/>
                         <w:numPr>
                           <w:ilvl w:val="0"/>
                           <w:numId w:val="2"/>
@@ -1094,7 +1121,7 @@
                           </w:p>
                           <w:p>
                             <w:pPr>
-                              <w:pStyle w:val="ListParagraph"/>
+                              <w:pStyle w:val="Prrafodelista"/>
                               <w:numPr>
                                 <w:ilvl w:val="0"/>
                                 <w:numId w:val="2"/>
@@ -1109,7 +1136,7 @@
                           </w:p>
                           <w:p>
                             <w:pPr>
-                              <w:pStyle w:val="ListParagraph"/>
+                              <w:pStyle w:val="Prrafodelista"/>
                               <w:numPr>
                                 <w:ilvl w:val="0"/>
                                 <w:numId w:val="2"/>
@@ -1121,7 +1148,7 @@
                           </w:p>
                           <w:p>
                             <w:pPr>
-                              <w:pStyle w:val="ListParagraph"/>
+                              <w:pStyle w:val="Prrafodelista"/>
                               <w:numPr>
                                 <w:ilvl w:val="0"/>
                                 <w:numId w:val="2"/>
@@ -1133,7 +1160,7 @@
                           </w:p>
                           <w:p>
                             <w:pPr>
-                              <w:pStyle w:val="ListParagraph"/>
+                              <w:pStyle w:val="Prrafodelista"/>
                               <w:numPr>
                                 <w:ilvl w:val="0"/>
                                 <w:numId w:val="2"/>
@@ -1145,7 +1172,7 @@
                           </w:p>
                           <w:p>
                             <w:pPr>
-                              <w:pStyle w:val="ListParagraph"/>
+                              <w:pStyle w:val="Prrafodelista"/>
                               <w:numPr>
                                 <w:ilvl w:val="0"/>
                                 <w:numId w:val="2"/>
@@ -1190,7 +1217,7 @@
                     </w:p>
                     <w:p>
                       <w:pPr>
-                        <w:pStyle w:val="ListParagraph"/>
+                        <w:pStyle w:val="Prrafodelista"/>
                         <w:numPr>
                           <w:ilvl w:val="0"/>
                           <w:numId w:val="2"/>
@@ -1205,7 +1232,7 @@
                     </w:p>
                     <w:p>
                       <w:pPr>
-                        <w:pStyle w:val="ListParagraph"/>
+                        <w:pStyle w:val="Prrafodelista"/>
                         <w:numPr>
                           <w:ilvl w:val="0"/>
                           <w:numId w:val="2"/>
@@ -1217,7 +1244,7 @@
                     </w:p>
                     <w:p>
                       <w:pPr>
-                        <w:pStyle w:val="ListParagraph"/>
+                        <w:pStyle w:val="Prrafodelista"/>
                         <w:numPr>
                           <w:ilvl w:val="0"/>
                           <w:numId w:val="2"/>
@@ -1229,7 +1256,7 @@
                     </w:p>
                     <w:p>
                       <w:pPr>
-                        <w:pStyle w:val="ListParagraph"/>
+                        <w:pStyle w:val="Prrafodelista"/>
                         <w:numPr>
                           <w:ilvl w:val="0"/>
                           <w:numId w:val="2"/>
@@ -1241,7 +1268,7 @@
                     </w:p>
                     <w:p>
                       <w:pPr>
-                        <w:pStyle w:val="ListParagraph"/>
+                        <w:pStyle w:val="Prrafodelista"/>
                         <w:numPr>
                           <w:ilvl w:val="0"/>
                           <w:numId w:val="2"/>
@@ -1317,7 +1344,7 @@
                           </w:p>
                           <w:p>
                             <w:pPr>
-                              <w:pStyle w:val="ListParagraph"/>
+                              <w:pStyle w:val="Prrafodelista"/>
                               <w:numPr>
                                 <w:ilvl w:val="0"/>
                                 <w:numId w:val="2"/>
@@ -1329,7 +1356,7 @@
                           </w:p>
                           <w:p>
                             <w:pPr>
-                              <w:pStyle w:val="ListParagraph"/>
+                              <w:pStyle w:val="Prrafodelista"/>
                               <w:numPr>
                                 <w:ilvl w:val="0"/>
                                 <w:numId w:val="2"/>
@@ -1341,7 +1368,7 @@
                           </w:p>
                           <w:p>
                             <w:pPr>
-                              <w:pStyle w:val="ListParagraph"/>
+                              <w:pStyle w:val="Prrafodelista"/>
                               <w:numPr>
                                 <w:ilvl w:val="0"/>
                                 <w:numId w:val="2"/>
@@ -1353,7 +1380,7 @@
                           </w:p>
                           <w:p>
                             <w:pPr>
-                              <w:pStyle w:val="ListParagraph"/>
+                              <w:pStyle w:val="Prrafodelista"/>
                               <w:numPr>
                                 <w:ilvl w:val="0"/>
                                 <w:numId w:val="2"/>
@@ -1392,7 +1419,7 @@
                     </w:p>
                     <w:p>
                       <w:pPr>
-                        <w:pStyle w:val="ListParagraph"/>
+                        <w:pStyle w:val="Prrafodelista"/>
                         <w:numPr>
                           <w:ilvl w:val="0"/>
                           <w:numId w:val="2"/>
@@ -1404,7 +1431,7 @@
                     </w:p>
                     <w:p>
                       <w:pPr>
-                        <w:pStyle w:val="ListParagraph"/>
+                        <w:pStyle w:val="Prrafodelista"/>
                         <w:numPr>
                           <w:ilvl w:val="0"/>
                           <w:numId w:val="2"/>
@@ -1416,7 +1443,7 @@
                     </w:p>
                     <w:p>
                       <w:pPr>
-                        <w:pStyle w:val="ListParagraph"/>
+                        <w:pStyle w:val="Prrafodelista"/>
                         <w:numPr>
                           <w:ilvl w:val="0"/>
                           <w:numId w:val="2"/>
@@ -1428,7 +1455,7 @@
                     </w:p>
                     <w:p>
                       <w:pPr>
-                        <w:pStyle w:val="ListParagraph"/>
+                        <w:pStyle w:val="Prrafodelista"/>
                         <w:numPr>
                           <w:ilvl w:val="0"/>
                           <w:numId w:val="2"/>
@@ -1576,6 +1603,18 @@
                               <w:t>:</w:t>
                             </w:r>
                           </w:p>
+                          <w:p>
+                            <w:pPr>
+                              <w:pStyle w:val="Prrafodelista"/>
+                              <w:numPr>
+                                <w:ilvl w:val="0"/>
+                                <w:numId w:val="4"/>
+                              </w:numPr>
+                            </w:pPr>
+                            <w:r>
+                              <w:t>Numero</w:t>
+                            </w:r>
+                          </w:p>
                         </w:txbxContent>
                       </wps:txbx>
                       <wps:bodyPr rot="0" spcFirstLastPara="0" vertOverflow="overflow" horzOverflow="overflow" vert="horz" wrap="square" lIns="91440" tIns="45720" rIns="91440" bIns="45720" numCol="1" spcCol="0" rtlCol="0" fromWordArt="0" anchor="t" anchorCtr="0" forceAA="0" compatLnSpc="1">
@@ -1609,6 +1648,18 @@
                         <w:t>:</w:t>
                       </w:r>
                     </w:p>
+                    <w:p>
+                      <w:pPr>
+                        <w:pStyle w:val="Prrafodelista"/>
+                        <w:numPr>
+                          <w:ilvl w:val="0"/>
+                          <w:numId w:val="4"/>
+                        </w:numPr>
+                      </w:pPr>
+                      <w:r>
+                        <w:t>Numero</w:t>
+                      </w:r>
+                    </w:p>
                   </w:txbxContent>
                 </v:textbox>
                 <w10:wrap anchorx="margin"/>
@@ -1628,172 +1679,6 @@
           <w:docGrid w:linePitch="360"/>
         </w:sectPr>
       </w:pPr>
-      <w:r>
-        <w:rPr>
-          <w:noProof/>
-        </w:rPr>
-        <mc:AlternateContent>
-          <mc:Choice Requires="wps">
-            <w:drawing>
-              <wp:anchor distT="0" distB="0" distL="114300" distR="114300" simplePos="0" relativeHeight="251685888" behindDoc="0" locked="0" layoutInCell="1" allowOverlap="1" wp14:anchorId="03DB0FEE" wp14:editId="05FEDF40">
-                <wp:simplePos x="0" y="0"/>
-                <wp:positionH relativeFrom="column">
-                  <wp:posOffset>1581150</wp:posOffset>
-                </wp:positionH>
-                <wp:positionV relativeFrom="paragraph">
-                  <wp:posOffset>2896870</wp:posOffset>
-                </wp:positionV>
-                <wp:extent cx="1895475" cy="1190625"/>
-                <wp:effectExtent l="0" t="0" r="28575" b="28575"/>
-                <wp:wrapNone/>
-                <wp:docPr id="13" name="Rectángulo 13"/>
-                <wp:cNvGraphicFramePr/>
-                <a:graphic xmlns:a="http://schemas.openxmlformats.org/drawingml/2006/main">
-                  <a:graphicData uri="http://schemas.microsoft.com/office/word/2010/wordprocessingShape">
-                    <wps:wsp>
-                      <wps:cNvSpPr/>
-                      <wps:spPr>
-                        <a:xfrm>
-                          <a:off x="0" y="0"/>
-                          <a:ext cx="1895475" cy="1190625"/>
-                        </a:xfrm>
-                        <a:prstGeom prst="rect">
-                          <a:avLst/>
-                        </a:prstGeom>
-                      </wps:spPr>
-                      <wps:style>
-                        <a:lnRef idx="2">
-                          <a:schemeClr val="accent1">
-                            <a:shade val="50000"/>
-                          </a:schemeClr>
-                        </a:lnRef>
-                        <a:fillRef idx="1">
-                          <a:schemeClr val="accent1"/>
-                        </a:fillRef>
-                        <a:effectRef idx="0">
-                          <a:schemeClr val="accent1"/>
-                        </a:effectRef>
-                        <a:fontRef idx="minor">
-                          <a:schemeClr val="lt1"/>
-                        </a:fontRef>
-                      </wps:style>
-                      <wps:txbx>
-                        <w:txbxContent>
-                          <w:p>
-                            <w:pPr>
-                              <w:rPr>
-                                <w:lang w:val="en-US"/>
-                              </w:rPr>
-                            </w:pPr>
-                            <w:proofErr w:type="spellStart"/>
-                            <w:r>
-                              <w:rPr>
-                                <w:lang w:val="en-US"/>
-                              </w:rPr>
-                              <w:t>Historial</w:t>
-                            </w:r>
-                            <w:proofErr w:type="spellEnd"/>
-                            <w:r>
-                              <w:rPr>
-                                <w:lang w:val="en-US"/>
-                              </w:rPr>
-                              <w:t xml:space="preserve"> </w:t>
-                            </w:r>
-                            <w:proofErr w:type="spellStart"/>
-                            <w:r>
-                              <w:rPr>
-                                <w:lang w:val="en-US"/>
-                              </w:rPr>
-                              <w:t>Historias</w:t>
-                            </w:r>
-                            <w:proofErr w:type="spellEnd"/>
-                            <w:r>
-                              <w:rPr>
-                                <w:lang w:val="en-US"/>
-                              </w:rPr>
-                              <w:t xml:space="preserve"> </w:t>
-                            </w:r>
-                            <w:proofErr w:type="spellStart"/>
-                            <w:r>
-                              <w:rPr>
-                                <w:lang w:val="en-US"/>
-                              </w:rPr>
-                              <w:t>Clinicas</w:t>
-                            </w:r>
-                            <w:proofErr w:type="spellEnd"/>
-                          </w:p>
-                        </w:txbxContent>
-                      </wps:txbx>
-                      <wps:bodyPr rot="0" spcFirstLastPara="0" vertOverflow="overflow" horzOverflow="overflow" vert="horz" wrap="square" lIns="91440" tIns="45720" rIns="91440" bIns="45720" numCol="1" spcCol="0" rtlCol="0" fromWordArt="0" anchor="t" anchorCtr="0" forceAA="0" compatLnSpc="1">
-                        <a:prstTxWarp prst="textNoShape">
-                          <a:avLst/>
-                        </a:prstTxWarp>
-                        <a:noAutofit/>
-                      </wps:bodyPr>
-                    </wps:wsp>
-                  </a:graphicData>
-                </a:graphic>
-                <wp14:sizeRelV relativeFrom="margin">
-                  <wp14:pctHeight>0</wp14:pctHeight>
-                </wp14:sizeRelV>
-              </wp:anchor>
-            </w:drawing>
-          </mc:Choice>
-          <mc:Fallback>
-            <w:pict>
-              <v:rect w14:anchorId="03DB0FEE" id="Rectángulo 13" o:spid="_x0000_s1035" style="position:absolute;margin-left:124.5pt;margin-top:228.1pt;width:149.25pt;height:93.75pt;z-index:251685888;visibility:visible;mso-wrap-style:square;mso-height-percent:0;mso-wrap-distance-left:9pt;mso-wrap-distance-top:0;mso-wrap-distance-right:9pt;mso-wrap-distance-bottom:0;mso-position-horizontal:absolute;mso-position-horizontal-relative:text;mso-position-vertical:absolute;mso-position-vertical-relative:text;mso-height-percent:0;mso-height-relative:margin;v-text-anchor:top" o:gfxdata="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" fillcolor="#4472c4 [3204]" strokecolor="#1f3763 [1604]" strokeweight="1pt">
-                <v:textbox>
-                  <w:txbxContent>
-                    <w:p>
-                      <w:pPr>
-                        <w:rPr>
-                          <w:lang w:val="en-US"/>
-                        </w:rPr>
-                      </w:pPr>
-                      <w:proofErr w:type="spellStart"/>
-                      <w:r>
-                        <w:rPr>
-                          <w:lang w:val="en-US"/>
-                        </w:rPr>
-                        <w:t>Historial</w:t>
-                      </w:r>
-                      <w:proofErr w:type="spellEnd"/>
-                      <w:r>
-                        <w:rPr>
-                          <w:lang w:val="en-US"/>
-                        </w:rPr>
-                        <w:t xml:space="preserve"> </w:t>
-                      </w:r>
-                      <w:proofErr w:type="spellStart"/>
-                      <w:r>
-                        <w:rPr>
-                          <w:lang w:val="en-US"/>
-                        </w:rPr>
-                        <w:t>Historias</w:t>
-                      </w:r>
-                      <w:proofErr w:type="spellEnd"/>
-                      <w:r>
-                        <w:rPr>
-                          <w:lang w:val="en-US"/>
-                        </w:rPr>
-                        <w:t xml:space="preserve"> </w:t>
-                      </w:r>
-                      <w:proofErr w:type="spellStart"/>
-                      <w:r>
-                        <w:rPr>
-                          <w:lang w:val="en-US"/>
-                        </w:rPr>
-                        <w:t>Clinicas</w:t>
-                      </w:r>
-                      <w:proofErr w:type="spellEnd"/>
-                    </w:p>
-                  </w:txbxContent>
-                </v:textbox>
-              </v:rect>
-            </w:pict>
-          </mc:Fallback>
-        </mc:AlternateContent>
-      </w:r>
       <w:r>
         <w:rPr>
           <w:noProof/>
@@ -1853,12 +1738,14 @@
                                 <w:lang w:val="en-US"/>
                               </w:rPr>
                             </w:pPr>
+                            <w:proofErr w:type="gramStart"/>
                             <w:r>
                               <w:rPr>
                                 <w:lang w:val="en-US"/>
                               </w:rPr>
-                              <w:t>1</w:t>
+                              <w:t>0..*</w:t>
                             </w:r>
+                            <w:proofErr w:type="gramEnd"/>
                           </w:p>
                         </w:txbxContent>
                       </wps:txbx>
@@ -1882,7 +1769,7 @@
           </mc:Choice>
           <mc:Fallback>
             <w:pict>
-              <v:shape w14:anchorId="1D4995C0" id="Cuadro de texto 24" o:spid="_x0000_s1036" type="#_x0000_t202" style="position:absolute;margin-left:146.1pt;margin-top:342.4pt;width:36.8pt;height:24pt;z-index:251703296;visibility:visible;mso-wrap-style:square;mso-width-percent:0;mso-height-percent:0;mso-wrap-distance-left:9pt;mso-wrap-distance-top:0;mso-wrap-distance-right:9pt;mso-wrap-distance-bottom:0;mso-position-horizontal:absolute;mso-position-horizontal-relative:text;mso-position-vertical:absolute;mso-position-vertical-relative:text;mso-width-percent:0;mso-height-percent:0;mso-width-relative:margin;mso-height-relative:margin;v-text-anchor:top" o:gfxdata="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" filled="f" stroked="f">
+              <v:shape w14:anchorId="1D4995C0" id="Cuadro de texto 24" o:spid="_x0000_s1035" type="#_x0000_t202" style="position:absolute;margin-left:146.1pt;margin-top:342.4pt;width:36.8pt;height:24pt;z-index:251703296;visibility:visible;mso-wrap-style:square;mso-width-percent:0;mso-height-percent:0;mso-wrap-distance-left:9pt;mso-wrap-distance-top:0;mso-wrap-distance-right:9pt;mso-wrap-distance-bottom:0;mso-position-horizontal:absolute;mso-position-horizontal-relative:text;mso-position-vertical:absolute;mso-position-vertical-relative:text;mso-width-percent:0;mso-height-percent:0;mso-width-relative:margin;mso-height-relative:margin;v-text-anchor:top" o:gfxdata="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" filled="f" stroked="f">
                 <v:textbox>
                   <w:txbxContent>
                     <w:p>
@@ -1891,12 +1778,14 @@
                           <w:lang w:val="en-US"/>
                         </w:rPr>
                       </w:pPr>
+                      <w:proofErr w:type="gramStart"/>
                       <w:r>
                         <w:rPr>
                           <w:lang w:val="en-US"/>
                         </w:rPr>
-                        <w:t>1</w:t>
+                        <w:t>0..*</w:t>
                       </w:r>
+                      <w:proofErr w:type="gramEnd"/>
                     </w:p>
                   </w:txbxContent>
                 </v:textbox>
@@ -1993,7 +1882,7 @@
           </mc:Choice>
           <mc:Fallback>
             <w:pict>
-              <v:shape w14:anchorId="1D4995C0" id="Cuadro de texto 23" o:spid="_x0000_s1037" type="#_x0000_t202" style="position:absolute;margin-left:15.6pt;margin-top:344.2pt;width:36.8pt;height:24pt;z-index:251701248;visibility:visible;mso-wrap-style:square;mso-width-percent:0;mso-height-percent:0;mso-wrap-distance-left:9pt;mso-wrap-distance-top:0;mso-wrap-distance-right:9pt;mso-wrap-distance-bottom:0;mso-position-horizontal:absolute;mso-position-horizontal-relative:text;mso-position-vertical:absolute;mso-position-vertical-relative:text;mso-width-percent:0;mso-height-percent:0;mso-width-relative:margin;mso-height-relative:margin;v-text-anchor:top" o:gfxdata="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" filled="f" stroked="f">
+              <v:shape w14:anchorId="1D4995C0" id="Cuadro de texto 23" o:spid="_x0000_s1036" type="#_x0000_t202" style="position:absolute;margin-left:15.6pt;margin-top:344.2pt;width:36.8pt;height:24pt;z-index:251701248;visibility:visible;mso-wrap-style:square;mso-width-percent:0;mso-height-percent:0;mso-wrap-distance-left:9pt;mso-wrap-distance-top:0;mso-wrap-distance-right:9pt;mso-wrap-distance-bottom:0;mso-position-horizontal:absolute;mso-position-horizontal-relative:text;mso-position-vertical:absolute;mso-position-vertical-relative:text;mso-width-percent:0;mso-height-percent:0;mso-width-relative:margin;mso-height-relative:margin;v-text-anchor:top" o:gfxdata="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" filled="f" stroked="f">
                 <v:textbox>
                   <w:txbxContent>
                     <w:p>
@@ -2080,7 +1969,13 @@
                               <w:rPr>
                                 <w:lang w:val="en-US"/>
                               </w:rPr>
-                              <w:t>0..*</w:t>
+                              <w:t>1</w:t>
+                            </w:r>
+                            <w:r>
+                              <w:rPr>
+                                <w:lang w:val="en-US"/>
+                              </w:rPr>
+                              <w:t>..*</w:t>
                             </w:r>
                             <w:proofErr w:type="gramEnd"/>
                           </w:p>
@@ -2106,7 +2001,7 @@
           </mc:Choice>
           <mc:Fallback>
             <w:pict>
-              <v:shape w14:anchorId="1D4995C0" id="Cuadro de texto 22" o:spid="_x0000_s1038" type="#_x0000_t202" style="position:absolute;margin-left:33pt;margin-top:208.45pt;width:36.8pt;height:24pt;z-index:251699200;visibility:visible;mso-wrap-style:square;mso-width-percent:0;mso-height-percent:0;mso-wrap-distance-left:9pt;mso-wrap-distance-top:0;mso-wrap-distance-right:9pt;mso-wrap-distance-bottom:0;mso-position-horizontal:absolute;mso-position-horizontal-relative:text;mso-position-vertical:absolute;mso-position-vertical-relative:text;mso-width-percent:0;mso-height-percent:0;mso-width-relative:margin;mso-height-relative:margin;v-text-anchor:top" o:gfxdata="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" filled="f" stroked="f">
+              <v:shape w14:anchorId="1D4995C0" id="Cuadro de texto 22" o:spid="_x0000_s1037" type="#_x0000_t202" style="position:absolute;margin-left:33pt;margin-top:208.45pt;width:36.8pt;height:24pt;z-index:251699200;visibility:visible;mso-wrap-style:square;mso-width-percent:0;mso-height-percent:0;mso-wrap-distance-left:9pt;mso-wrap-distance-top:0;mso-wrap-distance-right:9pt;mso-wrap-distance-bottom:0;mso-position-horizontal:absolute;mso-position-horizontal-relative:text;mso-position-vertical:absolute;mso-position-vertical-relative:text;mso-width-percent:0;mso-height-percent:0;mso-width-relative:margin;mso-height-relative:margin;v-text-anchor:top" o:gfxdata="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" filled="f" stroked="f">
                 <v:textbox>
                   <w:txbxContent>
                     <w:p>
@@ -2120,7 +2015,13 @@
                         <w:rPr>
                           <w:lang w:val="en-US"/>
                         </w:rPr>
-                        <w:t>0..*</w:t>
+                        <w:t>1</w:t>
+                      </w:r>
+                      <w:r>
+                        <w:rPr>
+                          <w:lang w:val="en-US"/>
+                        </w:rPr>
+                        <w:t>..*</w:t>
                       </w:r>
                       <w:proofErr w:type="gramEnd"/>
                     </w:p>
@@ -2408,7 +2309,7 @@
                           </w:p>
                           <w:p>
                             <w:pPr>
-                              <w:pStyle w:val="ListParagraph"/>
+                              <w:pStyle w:val="Prrafodelista"/>
                               <w:numPr>
                                 <w:ilvl w:val="0"/>
                                 <w:numId w:val="2"/>
@@ -2420,7 +2321,7 @@
                           </w:p>
                           <w:p>
                             <w:pPr>
-                              <w:pStyle w:val="ListParagraph"/>
+                              <w:pStyle w:val="Prrafodelista"/>
                               <w:numPr>
                                 <w:ilvl w:val="0"/>
                                 <w:numId w:val="2"/>
@@ -2432,7 +2333,7 @@
                           </w:p>
                           <w:p>
                             <w:pPr>
-                              <w:pStyle w:val="ListParagraph"/>
+                              <w:pStyle w:val="Prrafodelista"/>
                               <w:numPr>
                                 <w:ilvl w:val="0"/>
                                 <w:numId w:val="2"/>
@@ -2440,6 +2341,18 @@
                             </w:pPr>
                             <w:r>
                               <w:t>Frecuencia</w:t>
+                            </w:r>
+                          </w:p>
+                          <w:p>
+                            <w:pPr>
+                              <w:pStyle w:val="Prrafodelista"/>
+                              <w:numPr>
+                                <w:ilvl w:val="0"/>
+                                <w:numId w:val="2"/>
+                              </w:numPr>
+                            </w:pPr>
+                            <w:r>
+                              <w:t>Precio</w:t>
                             </w:r>
                           </w:p>
                         </w:txbxContent>
@@ -2461,7 +2374,7 @@
           </mc:Choice>
           <mc:Fallback>
             <w:pict>
-              <v:rect w14:anchorId="364ED3F0" id="Rectángulo 5" o:spid="_x0000_s1039" style="position:absolute;margin-left:98.05pt;margin-top:358.6pt;width:149.25pt;height:93.75pt;z-index:251667456;visibility:visible;mso-wrap-style:square;mso-height-percent:0;mso-wrap-distance-left:9pt;mso-wrap-distance-top:0;mso-wrap-distance-right:9pt;mso-wrap-distance-bottom:0;mso-position-horizontal:right;mso-position-horizontal-relative:page;mso-position-vertical:absolute;mso-position-vertical-relative:text;mso-height-percent:0;mso-height-relative:margin;v-text-anchor:top" o:gfxdata="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" fillcolor="#4472c4 [3204]" strokecolor="#1f3763 [1604]" strokeweight="1pt">
+              <v:rect w14:anchorId="364ED3F0" id="Rectángulo 5" o:spid="_x0000_s1038" style="position:absolute;margin-left:98.05pt;margin-top:358.6pt;width:149.25pt;height:93.75pt;z-index:251667456;visibility:visible;mso-wrap-style:square;mso-height-percent:0;mso-wrap-distance-left:9pt;mso-wrap-distance-top:0;mso-wrap-distance-right:9pt;mso-wrap-distance-bottom:0;mso-position-horizontal:right;mso-position-horizontal-relative:page;mso-position-vertical:absolute;mso-position-vertical-relative:text;mso-height-percent:0;mso-height-relative:margin;v-text-anchor:top" o:gfxdata="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" fillcolor="#4472c4 [3204]" strokecolor="#1f3763 [1604]" strokeweight="1pt">
                 <v:textbox>
                   <w:txbxContent>
                     <w:p>
@@ -2474,7 +2387,7 @@
                     </w:p>
                     <w:p>
                       <w:pPr>
-                        <w:pStyle w:val="ListParagraph"/>
+                        <w:pStyle w:val="Prrafodelista"/>
                         <w:numPr>
                           <w:ilvl w:val="0"/>
                           <w:numId w:val="2"/>
@@ -2486,7 +2399,7 @@
                     </w:p>
                     <w:p>
                       <w:pPr>
-                        <w:pStyle w:val="ListParagraph"/>
+                        <w:pStyle w:val="Prrafodelista"/>
                         <w:numPr>
                           <w:ilvl w:val="0"/>
                           <w:numId w:val="2"/>
@@ -2498,7 +2411,7 @@
                     </w:p>
                     <w:p>
                       <w:pPr>
-                        <w:pStyle w:val="ListParagraph"/>
+                        <w:pStyle w:val="Prrafodelista"/>
                         <w:numPr>
                           <w:ilvl w:val="0"/>
                           <w:numId w:val="2"/>
@@ -2506,6 +2419,18 @@
                       </w:pPr>
                       <w:r>
                         <w:t>Frecuencia</w:t>
+                      </w:r>
+                    </w:p>
+                    <w:p>
+                      <w:pPr>
+                        <w:pStyle w:val="Prrafodelista"/>
+                        <w:numPr>
+                          <w:ilvl w:val="0"/>
+                          <w:numId w:val="2"/>
+                        </w:numPr>
+                      </w:pPr>
+                      <w:r>
+                        <w:t>Precio</w:t>
                       </w:r>
                     </w:p>
                   </w:txbxContent>
@@ -2606,7 +2531,7 @@
           </mc:Choice>
           <mc:Fallback>
             <w:pict>
-              <v:shape w14:anchorId="18368774" id="Cuadro de texto 19" o:spid="_x0000_s1040" type="#_x0000_t202" style="position:absolute;margin-left:26.55pt;margin-top:84.8pt;width:36.8pt;height:24pt;z-index:251693056;visibility:visible;mso-wrap-style:square;mso-width-percent:0;mso-height-percent:0;mso-wrap-distance-left:9pt;mso-wrap-distance-top:0;mso-wrap-distance-right:9pt;mso-wrap-distance-bottom:0;mso-position-horizontal:absolute;mso-position-horizontal-relative:text;mso-position-vertical:absolute;mso-position-vertical-relative:text;mso-width-percent:0;mso-height-percent:0;mso-width-relative:margin;mso-height-relative:margin;v-text-anchor:top" o:gfxdata="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" filled="f" stroked="f">
+              <v:shape w14:anchorId="18368774" id="Cuadro de texto 19" o:spid="_x0000_s1039" type="#_x0000_t202" style="position:absolute;margin-left:26.55pt;margin-top:84.8pt;width:36.8pt;height:24pt;z-index:251693056;visibility:visible;mso-wrap-style:square;mso-width-percent:0;mso-height-percent:0;mso-wrap-distance-left:9pt;mso-wrap-distance-top:0;mso-wrap-distance-right:9pt;mso-wrap-distance-bottom:0;mso-position-horizontal:absolute;mso-position-horizontal-relative:text;mso-position-vertical:absolute;mso-position-vertical-relative:text;mso-width-percent:0;mso-height-percent:0;mso-width-relative:margin;mso-height-relative:margin;v-text-anchor:top" o:gfxdata="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" filled="f" stroked="f">
                 <v:textbox>
                   <w:txbxContent>
                     <w:p>
@@ -2706,10 +2631,12 @@
       <w:r>
         <w:br w:type="page"/>
       </w:r>
+      <w:bookmarkStart w:id="0" w:name="_GoBack"/>
+      <w:bookmarkEnd w:id="0"/>
     </w:p>
     <w:tbl>
       <w:tblPr>
-        <w:tblStyle w:val="TableGrid"/>
+        <w:tblStyle w:val="Tablaconcuadrcula"/>
         <w:tblW w:w="0" w:type="auto"/>
         <w:tblLook w:val="04A0" w:firstRow="1" w:lastRow="0" w:firstColumn="1" w:lastColumn="0" w:noHBand="0" w:noVBand="1"/>
       </w:tblPr>
@@ -2858,7 +2785,7 @@
     <w:p/>
     <w:tbl>
       <w:tblPr>
-        <w:tblStyle w:val="TableGrid"/>
+        <w:tblStyle w:val="Tablaconcuadrcula"/>
         <w:tblW w:w="0" w:type="auto"/>
         <w:tblLook w:val="04A0" w:firstRow="1" w:lastRow="0" w:firstColumn="1" w:lastColumn="0" w:noHBand="0" w:noVBand="1"/>
       </w:tblPr>
@@ -2954,7 +2881,13 @@
           </w:tcPr>
           <w:p>
             <w:r>
-              <w:t>El nombre del dueño. El nombre, el tipo, la edad y el peso de la mascota. Adicionalmente, la fecha actual.</w:t>
+              <w:t xml:space="preserve">El </w:t>
+            </w:r>
+            <w:r>
+              <w:t>identificador</w:t>
+            </w:r>
+            <w:r>
+              <w:t xml:space="preserve"> del dueño. El nombre, el tipo, la edad y el peso de la mascota. Adicionalmente, la fecha actual.</w:t>
             </w:r>
           </w:p>
         </w:tc>
@@ -2994,7 +2927,7 @@
     <w:p/>
     <w:tbl>
       <w:tblPr>
-        <w:tblStyle w:val="TableGrid"/>
+        <w:tblStyle w:val="Tablaconcuadrcula"/>
         <w:tblW w:w="0" w:type="auto"/>
         <w:tblLook w:val="04A0" w:firstRow="1" w:lastRow="0" w:firstColumn="1" w:lastColumn="0" w:noHBand="0" w:noVBand="1"/>
       </w:tblPr>
@@ -3059,28 +2992,10 @@
           </w:tcPr>
           <w:p>
             <w:r>
-              <w:t xml:space="preserve">Te avisa si el </w:t>
-            </w:r>
-            <w:r>
-              <w:t>mini cuarto</w:t>
-            </w:r>
-            <w:r>
-              <w:t xml:space="preserve"> </w:t>
-            </w:r>
-            <w:r>
-              <w:t>está</w:t>
-            </w:r>
-            <w:r>
-              <w:t xml:space="preserve"> </w:t>
-            </w:r>
-            <w:r>
-              <w:t>vacío</w:t>
-            </w:r>
-            <w:r>
-              <w:t xml:space="preserve"> o </w:t>
-            </w:r>
-            <w:r>
-              <w:t>no.</w:t>
+              <w:t xml:space="preserve">Te </w:t>
+            </w:r>
+            <w:r>
+              <w:t>muestra los mini cuartos vacíos.</w:t>
             </w:r>
           </w:p>
         </w:tc>
@@ -3111,7 +3026,7 @@
           </w:tcPr>
           <w:p>
             <w:r>
-              <w:t>Número del cuarto.</w:t>
+              <w:t>Ninguna.</w:t>
             </w:r>
           </w:p>
         </w:tc>
@@ -3142,7 +3057,7 @@
           </w:tcPr>
           <w:p>
             <w:r>
-              <w:t>Verdadero o falso</w:t>
+              <w:t>Los mini cuartos disponibles.</w:t>
             </w:r>
           </w:p>
         </w:tc>
@@ -3151,7 +3066,7 @@
     <w:p/>
     <w:tbl>
       <w:tblPr>
-        <w:tblStyle w:val="TableGrid"/>
+        <w:tblStyle w:val="Tablaconcuadrcula"/>
         <w:tblW w:w="0" w:type="auto"/>
         <w:tblLook w:val="04A0" w:firstRow="1" w:lastRow="0" w:firstColumn="1" w:lastColumn="0" w:noHBand="0" w:noVBand="1"/>
       </w:tblPr>
@@ -3265,7 +3180,25 @@
           </w:tcPr>
           <w:p>
             <w:r>
-              <w:t>El nombre del dueño y de su mascota. El número del cuarto.</w:t>
+              <w:t xml:space="preserve">El </w:t>
+            </w:r>
+            <w:r>
+              <w:t>Id</w:t>
+            </w:r>
+            <w:r>
+              <w:t xml:space="preserve"> del dueño y </w:t>
+            </w:r>
+            <w:r>
+              <w:t xml:space="preserve">el nombre </w:t>
+            </w:r>
+            <w:r>
+              <w:t>de su mascota.</w:t>
+            </w:r>
+            <w:r>
+              <w:t xml:space="preserve"> Adicionalmente, </w:t>
+            </w:r>
+            <w:r>
+              <w:t>El número del cuarto.</w:t>
             </w:r>
           </w:p>
         </w:tc>
@@ -3308,7 +3241,7 @@
     <w:p/>
     <w:tbl>
       <w:tblPr>
-        <w:tblStyle w:val="TableGrid"/>
+        <w:tblStyle w:val="Tablaconcuadrcula"/>
         <w:tblW w:w="0" w:type="auto"/>
         <w:tblLook w:val="04A0" w:firstRow="1" w:lastRow="0" w:firstColumn="1" w:lastColumn="0" w:noHBand="0" w:noVBand="1"/>
       </w:tblPr>
@@ -3375,9 +3308,6 @@
             <w:r>
               <w:t>Al hospitalizar una mascota se crea con ella una historia clínica.</w:t>
             </w:r>
-            <w:r>
-              <w:t xml:space="preserve"> </w:t>
-            </w:r>
           </w:p>
         </w:tc>
       </w:tr>
@@ -3458,7 +3388,7 @@
     <w:p/>
     <w:tbl>
       <w:tblPr>
-        <w:tblStyle w:val="TableGrid"/>
+        <w:tblStyle w:val="Tablaconcuadrcula"/>
         <w:tblW w:w="0" w:type="auto"/>
         <w:tblLook w:val="04A0" w:firstRow="1" w:lastRow="0" w:firstColumn="1" w:lastColumn="0" w:noHBand="0" w:noVBand="1"/>
       </w:tblPr>
@@ -3562,6 +3492,9 @@
             <w:r>
               <w:t>Ninguna</w:t>
             </w:r>
+            <w:r>
+              <w:t>.</w:t>
+            </w:r>
           </w:p>
         </w:tc>
       </w:tr>
@@ -3600,7 +3533,7 @@
     <w:p/>
     <w:tbl>
       <w:tblPr>
-        <w:tblStyle w:val="TableGrid"/>
+        <w:tblStyle w:val="Tablaconcuadrcula"/>
         <w:tblW w:w="0" w:type="auto"/>
         <w:tblLook w:val="04A0" w:firstRow="1" w:lastRow="0" w:firstColumn="1" w:lastColumn="0" w:noHBand="0" w:noVBand="1"/>
       </w:tblPr>
@@ -3634,16 +3567,13 @@
           </w:tcPr>
           <w:p>
             <w:r>
-              <w:rPr>
-                <w:highlight w:val="yellow"/>
-              </w:rPr>
               <w:t>RF</w:t>
             </w:r>
             <w:r>
-              <w:rPr>
-                <w:highlight w:val="yellow"/>
-              </w:rPr>
-              <w:t>5: Consultar los datos del dueño a partir del nombre del animalito</w:t>
+              <w:t xml:space="preserve">5: Consultar los datos del dueño a partir del nombre </w:t>
+            </w:r>
+            <w:r>
+              <w:t>de la mascota</w:t>
             </w:r>
           </w:p>
         </w:tc>
@@ -3674,7 +3604,7 @@
           </w:tcPr>
           <w:p>
             <w:r>
-              <w:t>¿Si hay más animales con el mismo nombre?</w:t>
+              <w:t>Muestra los datos de del dueño de la mascota escrita.</w:t>
             </w:r>
           </w:p>
         </w:tc>
@@ -3703,7 +3633,11 @@
           <w:tcPr>
             <w:tcW w:w="4414" w:type="dxa"/>
           </w:tcPr>
-          <w:p/>
+          <w:p>
+            <w:r>
+              <w:t>Nombre de la mascota.</w:t>
+            </w:r>
+          </w:p>
         </w:tc>
       </w:tr>
       <w:tr>
@@ -3730,14 +3664,18 @@
           <w:tcPr>
             <w:tcW w:w="4414" w:type="dxa"/>
           </w:tcPr>
-          <w:p/>
+          <w:p>
+            <w:r>
+              <w:t>Datos del dueño.</w:t>
+            </w:r>
+          </w:p>
         </w:tc>
       </w:tr>
     </w:tbl>
     <w:p/>
     <w:tbl>
       <w:tblPr>
-        <w:tblStyle w:val="TableGrid"/>
+        <w:tblStyle w:val="Tablaconcuadrcula"/>
         <w:tblW w:w="0" w:type="auto"/>
         <w:tblLook w:val="04A0" w:firstRow="1" w:lastRow="0" w:firstColumn="1" w:lastColumn="0" w:noHBand="0" w:noVBand="1"/>
       </w:tblPr>
@@ -3771,15 +3709,9 @@
           </w:tcPr>
           <w:p>
             <w:r>
-              <w:rPr>
-                <w:highlight w:val="yellow"/>
-              </w:rPr>
               <w:t>RF</w:t>
             </w:r>
             <w:r>
-              <w:rPr>
-                <w:highlight w:val="yellow"/>
-              </w:rPr>
               <w:t>6: Consultar los datos del dueño a partir del nombre del dueño</w:t>
             </w:r>
           </w:p>
@@ -3811,7 +3743,7 @@
           </w:tcPr>
           <w:p>
             <w:r>
-              <w:t>¿Si hay más nombres del dueño?</w:t>
+              <w:t>Muestra los datos del cliente escrito.</w:t>
             </w:r>
           </w:p>
         </w:tc>
@@ -3840,7 +3772,11 @@
           <w:tcPr>
             <w:tcW w:w="4414" w:type="dxa"/>
           </w:tcPr>
-          <w:p/>
+          <w:p>
+            <w:r>
+              <w:t>Nombre del cliente.</w:t>
+            </w:r>
+          </w:p>
         </w:tc>
       </w:tr>
       <w:tr>
@@ -3867,14 +3803,18 @@
           <w:tcPr>
             <w:tcW w:w="4414" w:type="dxa"/>
           </w:tcPr>
-          <w:p/>
+          <w:p>
+            <w:r>
+              <w:t>Datos del cliente.</w:t>
+            </w:r>
+          </w:p>
         </w:tc>
       </w:tr>
     </w:tbl>
     <w:p/>
     <w:tbl>
       <w:tblPr>
-        <w:tblStyle w:val="TableGrid"/>
+        <w:tblStyle w:val="Tablaconcuadrcula"/>
         <w:tblW w:w="0" w:type="auto"/>
         <w:tblLook w:val="04A0" w:firstRow="1" w:lastRow="0" w:firstColumn="1" w:lastColumn="0" w:noHBand="0" w:noVBand="1"/>
       </w:tblPr>
@@ -3942,24 +3882,7 @@
           </w:tcPr>
           <w:p>
             <w:r>
-              <w:rPr>
-                <w:highlight w:val="red"/>
-              </w:rPr>
-              <w:t xml:space="preserve">Problemas con la fecha (La pido al principio o a la hora de hacer el </w:t>
-            </w:r>
-            <w:proofErr w:type="spellStart"/>
-            <w:r>
-              <w:rPr>
-                <w:highlight w:val="red"/>
-              </w:rPr>
-              <w:t>calculo</w:t>
-            </w:r>
-            <w:proofErr w:type="spellEnd"/>
-            <w:r>
-              <w:rPr>
-                <w:highlight w:val="red"/>
-              </w:rPr>
-              <w:t>)</w:t>
+              <w:t>Muestra cuando se da de alta a la mascota el precio total por toda la hospitalización. Esto esta conformado por los días de hospitalizado y el precio de los medicamentos.</w:t>
             </w:r>
           </w:p>
         </w:tc>
@@ -3988,7 +3911,11 @@
           <w:tcPr>
             <w:tcW w:w="4414" w:type="dxa"/>
           </w:tcPr>
-          <w:p/>
+          <w:p>
+            <w:r>
+              <w:t xml:space="preserve">Fechas de entrada y salida. Tipo y peso del animal. El costo de los medicamentos. </w:t>
+            </w:r>
+          </w:p>
         </w:tc>
       </w:tr>
       <w:tr>
@@ -4015,14 +3942,18 @@
           <w:tcPr>
             <w:tcW w:w="4414" w:type="dxa"/>
           </w:tcPr>
-          <w:p/>
+          <w:p>
+            <w:r>
+              <w:t>Precio por hospitalización.</w:t>
+            </w:r>
+          </w:p>
         </w:tc>
       </w:tr>
     </w:tbl>
     <w:p/>
     <w:tbl>
       <w:tblPr>
-        <w:tblStyle w:val="TableGrid"/>
+        <w:tblStyle w:val="Tablaconcuadrcula"/>
         <w:tblW w:w="0" w:type="auto"/>
         <w:tblLook w:val="04A0" w:firstRow="1" w:lastRow="0" w:firstColumn="1" w:lastColumn="0" w:noHBand="0" w:noVBand="1"/>
       </w:tblPr>
@@ -4158,7 +4089,7 @@
     <w:p/>
     <w:tbl>
       <w:tblPr>
-        <w:tblStyle w:val="TableGrid"/>
+        <w:tblStyle w:val="Tablaconcuadrcula"/>
         <w:tblW w:w="0" w:type="auto"/>
         <w:tblLook w:val="04A0" w:firstRow="1" w:lastRow="0" w:firstColumn="1" w:lastColumn="0" w:noHBand="0" w:noVBand="1"/>
       </w:tblPr>
@@ -4228,14 +4159,13 @@
             <w:tcW w:w="4414" w:type="dxa"/>
           </w:tcPr>
           <w:p>
-            <w:proofErr w:type="gramStart"/>
-            <w:r>
-              <w:rPr>
-                <w:highlight w:val="red"/>
-              </w:rPr>
-              <w:t>Borro este requerimiento?</w:t>
-            </w:r>
-            <w:proofErr w:type="gramEnd"/>
+            <w:r>
+              <w:t xml:space="preserve">Se guardan las historias clínicas en las mascotas después de terminar su </w:t>
+            </w:r>
+            <w:r>
+              <w:lastRenderedPageBreak/>
+              <w:t>hospitalización. Se cambia el estado a cerrado cuando se pasa a la mascota.</w:t>
+            </w:r>
           </w:p>
         </w:tc>
       </w:tr>
@@ -4255,6 +4185,7 @@
               <w:rPr>
                 <w:color w:val="FFFFFF" w:themeColor="background1"/>
               </w:rPr>
+              <w:lastRenderedPageBreak/>
               <w:t>Entrada</w:t>
             </w:r>
           </w:p>
@@ -4263,7 +4194,11 @@
           <w:tcPr>
             <w:tcW w:w="4414" w:type="dxa"/>
           </w:tcPr>
-          <w:p/>
+          <w:p>
+            <w:r>
+              <w:t>La historia clínica activa.</w:t>
+            </w:r>
+          </w:p>
         </w:tc>
       </w:tr>
       <w:tr>
@@ -4290,14 +4225,18 @@
           <w:tcPr>
             <w:tcW w:w="4414" w:type="dxa"/>
           </w:tcPr>
-          <w:p/>
+          <w:p>
+            <w:r>
+              <w:t>Se ha guardado la historia clínica.</w:t>
+            </w:r>
+          </w:p>
         </w:tc>
       </w:tr>
     </w:tbl>
     <w:p/>
     <w:tbl>
       <w:tblPr>
-        <w:tblStyle w:val="TableGrid"/>
+        <w:tblStyle w:val="Tablaconcuadrcula"/>
         <w:tblW w:w="0" w:type="auto"/>
         <w:tblLook w:val="04A0" w:firstRow="1" w:lastRow="0" w:firstColumn="1" w:lastColumn="0" w:noHBand="0" w:noVBand="1"/>
       </w:tblPr>
@@ -4321,7 +4260,6 @@
               <w:rPr>
                 <w:color w:val="FFFFFF" w:themeColor="background1"/>
               </w:rPr>
-              <w:lastRenderedPageBreak/>
               <w:t>Nombre</w:t>
             </w:r>
           </w:p>
@@ -4365,16 +4303,11 @@
             <w:tcW w:w="4414" w:type="dxa"/>
           </w:tcPr>
           <w:p>
-            <w:pPr>
-              <w:rPr>
-                <w:highlight w:val="red"/>
-              </w:rPr>
-            </w:pPr>
-            <w:r>
-              <w:rPr>
-                <w:highlight w:val="red"/>
-              </w:rPr>
-              <w:t>Sin hacer el 7 no puedo hacer este</w:t>
+            <w:r>
+              <w:t>Se</w:t>
+            </w:r>
+            <w:r>
+              <w:t xml:space="preserve"> guarda un total de ingresos por hospitalización que se va sumando cada vez que se da de alta a una mascota. Se muestra en total la ganancia.</w:t>
             </w:r>
           </w:p>
         </w:tc>
@@ -4403,7 +4336,11 @@
           <w:tcPr>
             <w:tcW w:w="4414" w:type="dxa"/>
           </w:tcPr>
-          <w:p/>
+          <w:p>
+            <w:r>
+              <w:t>Precios de las hospitalizaciones.</w:t>
+            </w:r>
+          </w:p>
         </w:tc>
       </w:tr>
       <w:tr>
@@ -4430,14 +4367,23 @@
           <w:tcPr>
             <w:tcW w:w="4414" w:type="dxa"/>
           </w:tcPr>
-          <w:p/>
+          <w:p>
+            <w:proofErr w:type="gramStart"/>
+            <w:r>
+              <w:t>Total</w:t>
+            </w:r>
+            <w:proofErr w:type="gramEnd"/>
+            <w:r>
+              <w:t xml:space="preserve"> de ganancia por hospitalizaciones.</w:t>
+            </w:r>
+          </w:p>
         </w:tc>
       </w:tr>
     </w:tbl>
     <w:p/>
     <w:tbl>
       <w:tblPr>
-        <w:tblStyle w:val="TableGrid"/>
+        <w:tblStyle w:val="Tablaconcuadrcula"/>
         <w:tblW w:w="0" w:type="auto"/>
         <w:tblLook w:val="04A0" w:firstRow="1" w:lastRow="0" w:firstColumn="1" w:lastColumn="0" w:noHBand="0" w:noVBand="1"/>
       </w:tblPr>
@@ -4548,12 +4494,7 @@
           </w:tcPr>
           <w:p>
             <w:r>
-              <w:t>Nombr</w:t>
-            </w:r>
-            <w:bookmarkStart w:id="0" w:name="_GoBack"/>
-            <w:bookmarkEnd w:id="0"/>
-            <w:r>
-              <w:t>e de la mascota.</w:t>
+              <w:t>Nombre de la mascota.</w:t>
             </w:r>
           </w:p>
         </w:tc>
@@ -4593,7 +4534,7 @@
     <w:p/>
     <w:tbl>
       <w:tblPr>
-        <w:tblStyle w:val="TableGrid"/>
+        <w:tblStyle w:val="Tablaconcuadrcula"/>
         <w:tblW w:w="0" w:type="auto"/>
         <w:tblLook w:val="04A0" w:firstRow="1" w:lastRow="0" w:firstColumn="1" w:lastColumn="0" w:noHBand="0" w:noVBand="1"/>
       </w:tblPr>
@@ -4627,15 +4568,9 @@
           </w:tcPr>
           <w:p>
             <w:r>
-              <w:rPr>
-                <w:highlight w:val="yellow"/>
-              </w:rPr>
               <w:t>RF</w:t>
             </w:r>
             <w:r>
-              <w:rPr>
-                <w:highlight w:val="yellow"/>
-              </w:rPr>
               <w:t>12: Consultar el historial de historias clínicas.</w:t>
             </w:r>
           </w:p>
@@ -4665,7 +4600,11 @@
           <w:tcPr>
             <w:tcW w:w="4414" w:type="dxa"/>
           </w:tcPr>
-          <w:p/>
+          <w:p>
+            <w:r>
+              <w:t>Muestra todas las historias clínicas cerradas de una mascota en particular.</w:t>
+            </w:r>
+          </w:p>
         </w:tc>
       </w:tr>
       <w:tr>
@@ -4692,7 +4631,11 @@
           <w:tcPr>
             <w:tcW w:w="4414" w:type="dxa"/>
           </w:tcPr>
-          <w:p/>
+          <w:p>
+            <w:r>
+              <w:t>Id del dueño y nombre de la mascota.</w:t>
+            </w:r>
+          </w:p>
         </w:tc>
       </w:tr>
       <w:tr>
@@ -4719,7 +4662,11 @@
           <w:tcPr>
             <w:tcW w:w="4414" w:type="dxa"/>
           </w:tcPr>
-          <w:p/>
+          <w:p>
+            <w:r>
+              <w:t>Todas las historias clínicas de la mascota digitada.</w:t>
+            </w:r>
+          </w:p>
         </w:tc>
       </w:tr>
     </w:tbl>
@@ -4851,6 +4798,119 @@
     </w:lvl>
   </w:abstractNum>
   <w:abstractNum w:abstractNumId="1" w15:restartNumberingAfterBreak="0">
+    <w:nsid w:val="4D8B060A"/>
+    <w:multiLevelType w:val="hybridMultilevel"/>
+    <w:tmpl w:val="BA083906"/>
+    <w:lvl w:ilvl="0" w:tplc="240A0001">
+      <w:start w:val="1"/>
+      <w:numFmt w:val="bullet"/>
+      <w:lvlText w:val=""/>
+      <w:lvlJc w:val="left"/>
+      <w:pPr>
+        <w:ind w:left="720" w:hanging="360"/>
+      </w:pPr>
+      <w:rPr>
+        <w:rFonts w:ascii="Symbol" w:hAnsi="Symbol" w:hint="default"/>
+      </w:rPr>
+    </w:lvl>
+    <w:lvl w:ilvl="1" w:tplc="240A0003" w:tentative="1">
+      <w:start w:val="1"/>
+      <w:numFmt w:val="bullet"/>
+      <w:lvlText w:val="o"/>
+      <w:lvlJc w:val="left"/>
+      <w:pPr>
+        <w:ind w:left="1440" w:hanging="360"/>
+      </w:pPr>
+      <w:rPr>
+        <w:rFonts w:ascii="Courier New" w:hAnsi="Courier New" w:cs="Courier New" w:hint="default"/>
+      </w:rPr>
+    </w:lvl>
+    <w:lvl w:ilvl="2" w:tplc="240A0005" w:tentative="1">
+      <w:start w:val="1"/>
+      <w:numFmt w:val="bullet"/>
+      <w:lvlText w:val=""/>
+      <w:lvlJc w:val="left"/>
+      <w:pPr>
+        <w:ind w:left="2160" w:hanging="360"/>
+      </w:pPr>
+      <w:rPr>
+        <w:rFonts w:ascii="Wingdings" w:hAnsi="Wingdings" w:hint="default"/>
+      </w:rPr>
+    </w:lvl>
+    <w:lvl w:ilvl="3" w:tplc="240A0001" w:tentative="1">
+      <w:start w:val="1"/>
+      <w:numFmt w:val="bullet"/>
+      <w:lvlText w:val=""/>
+      <w:lvlJc w:val="left"/>
+      <w:pPr>
+        <w:ind w:left="2880" w:hanging="360"/>
+      </w:pPr>
+      <w:rPr>
+        <w:rFonts w:ascii="Symbol" w:hAnsi="Symbol" w:hint="default"/>
+      </w:rPr>
+    </w:lvl>
+    <w:lvl w:ilvl="4" w:tplc="240A0003" w:tentative="1">
+      <w:start w:val="1"/>
+      <w:numFmt w:val="bullet"/>
+      <w:lvlText w:val="o"/>
+      <w:lvlJc w:val="left"/>
+      <w:pPr>
+        <w:ind w:left="3600" w:hanging="360"/>
+      </w:pPr>
+      <w:rPr>
+        <w:rFonts w:ascii="Courier New" w:hAnsi="Courier New" w:cs="Courier New" w:hint="default"/>
+      </w:rPr>
+    </w:lvl>
+    <w:lvl w:ilvl="5" w:tplc="240A0005" w:tentative="1">
+      <w:start w:val="1"/>
+      <w:numFmt w:val="bullet"/>
+      <w:lvlText w:val=""/>
+      <w:lvlJc w:val="left"/>
+      <w:pPr>
+        <w:ind w:left="4320" w:hanging="360"/>
+      </w:pPr>
+      <w:rPr>
+        <w:rFonts w:ascii="Wingdings" w:hAnsi="Wingdings" w:hint="default"/>
+      </w:rPr>
+    </w:lvl>
+    <w:lvl w:ilvl="6" w:tplc="240A0001" w:tentative="1">
+      <w:start w:val="1"/>
+      <w:numFmt w:val="bullet"/>
+      <w:lvlText w:val=""/>
+      <w:lvlJc w:val="left"/>
+      <w:pPr>
+        <w:ind w:left="5040" w:hanging="360"/>
+      </w:pPr>
+      <w:rPr>
+        <w:rFonts w:ascii="Symbol" w:hAnsi="Symbol" w:hint="default"/>
+      </w:rPr>
+    </w:lvl>
+    <w:lvl w:ilvl="7" w:tplc="240A0003" w:tentative="1">
+      <w:start w:val="1"/>
+      <w:numFmt w:val="bullet"/>
+      <w:lvlText w:val="o"/>
+      <w:lvlJc w:val="left"/>
+      <w:pPr>
+        <w:ind w:left="5760" w:hanging="360"/>
+      </w:pPr>
+      <w:rPr>
+        <w:rFonts w:ascii="Courier New" w:hAnsi="Courier New" w:cs="Courier New" w:hint="default"/>
+      </w:rPr>
+    </w:lvl>
+    <w:lvl w:ilvl="8" w:tplc="240A0005" w:tentative="1">
+      <w:start w:val="1"/>
+      <w:numFmt w:val="bullet"/>
+      <w:lvlText w:val=""/>
+      <w:lvlJc w:val="left"/>
+      <w:pPr>
+        <w:ind w:left="6480" w:hanging="360"/>
+      </w:pPr>
+      <w:rPr>
+        <w:rFonts w:ascii="Wingdings" w:hAnsi="Wingdings" w:hint="default"/>
+      </w:rPr>
+    </w:lvl>
+  </w:abstractNum>
+  <w:abstractNum w:abstractNumId="2" w15:restartNumberingAfterBreak="0">
     <w:nsid w:val="50E35C9B"/>
     <w:multiLevelType w:val="hybridMultilevel"/>
     <w:tmpl w:val="F48AF2BE"/>
@@ -4963,7 +5023,7 @@
       </w:rPr>
     </w:lvl>
   </w:abstractNum>
-  <w:abstractNum w:abstractNumId="2" w15:restartNumberingAfterBreak="0">
+  <w:abstractNum w:abstractNumId="3" w15:restartNumberingAfterBreak="0">
     <w:nsid w:val="65CC2284"/>
     <w:multiLevelType w:val="hybridMultilevel"/>
     <w:tmpl w:val="D3504678"/>
@@ -5050,12 +5110,15 @@
     </w:lvl>
   </w:abstractNum>
   <w:num w:numId="1">
-    <w:abstractNumId w:val="2"/>
+    <w:abstractNumId w:val="3"/>
   </w:num>
   <w:num w:numId="2">
     <w:abstractNumId w:val="0"/>
   </w:num>
   <w:num w:numId="3">
+    <w:abstractNumId w:val="2"/>
+  </w:num>
+  <w:num w:numId="4">
     <w:abstractNumId w:val="1"/>
   </w:num>
 </w:numbering>
@@ -5459,13 +5522,13 @@
     <w:name w:val="Normal"/>
     <w:qFormat/>
   </w:style>
-  <w:style w:type="character" w:default="1" w:styleId="DefaultParagraphFont">
+  <w:style w:type="character" w:default="1" w:styleId="Fuentedeprrafopredeter">
     <w:name w:val="Default Paragraph Font"/>
     <w:uiPriority w:val="1"/>
     <w:semiHidden/>
     <w:unhideWhenUsed/>
   </w:style>
-  <w:style w:type="table" w:default="1" w:styleId="TableNormal">
+  <w:style w:type="table" w:default="1" w:styleId="Tablanormal">
     <w:name w:val="Normal Table"/>
     <w:uiPriority w:val="99"/>
     <w:semiHidden/>
@@ -5480,13 +5543,13 @@
       </w:tblCellMar>
     </w:tblPr>
   </w:style>
-  <w:style w:type="numbering" w:default="1" w:styleId="NoList">
+  <w:style w:type="numbering" w:default="1" w:styleId="Sinlista">
     <w:name w:val="No List"/>
     <w:uiPriority w:val="99"/>
     <w:semiHidden/>
     <w:unhideWhenUsed/>
   </w:style>
-  <w:style w:type="paragraph" w:styleId="ListParagraph">
+  <w:style w:type="paragraph" w:styleId="Prrafodelista">
     <w:name w:val="List Paragraph"/>
     <w:basedOn w:val="Normal"/>
     <w:uiPriority w:val="34"/>
@@ -5497,9 +5560,9 @@
       <w:contextualSpacing/>
     </w:pPr>
   </w:style>
-  <w:style w:type="table" w:styleId="TableGrid">
+  <w:style w:type="table" w:styleId="Tablaconcuadrcula">
     <w:name w:val="Table Grid"/>
-    <w:basedOn w:val="TableNormal"/>
+    <w:basedOn w:val="Tablanormal"/>
     <w:uiPriority w:val="39"/>
     <w:rsid w:val="00A0103A"/>
     <w:pPr>
@@ -5819,7 +5882,7 @@
 </file>
 
 <file path=customXml/itemProps1.xml><?xml version="1.0" encoding="utf-8"?>
-<ds:datastoreItem xmlns:ds="http://schemas.openxmlformats.org/officeDocument/2006/customXml" ds:itemID="{FEA87C77-965E-4AFC-B97C-B38FB9C83899}">
+<ds:datastoreItem xmlns:ds="http://schemas.openxmlformats.org/officeDocument/2006/customXml" ds:itemID="{A5BEA2AA-8BD0-4D06-8901-F386DD1FABB3}">
   <ds:schemaRefs>
     <ds:schemaRef ds:uri="http://schemas.openxmlformats.org/officeDocument/2006/bibliography"/>
   </ds:schemaRefs>

</xml_diff>